<commit_message>
complet frunze plus frunza 2
</commit_message>
<xml_diff>
--- a/Frunze/Frunza1.docx
+++ b/Frunze/Frunza1.docx
@@ -2,6 +2,150 @@
 <file path=word/document.xml><?xml version="1.0" encoding="utf-8"?>
 <w:document xmlns:ve="http://schemas.openxmlformats.org/markup-compatibility/2006" xmlns:o="urn:schemas-microsoft-com:office:office" xmlns:r="http://schemas.openxmlformats.org/officeDocument/2006/relationships" xmlns:m="http://schemas.openxmlformats.org/officeDocument/2006/math" xmlns:v="urn:schemas-microsoft-com:vml" xmlns:wp="http://schemas.openxmlformats.org/drawingml/2006/wordprocessingDrawing" xmlns:w10="urn:schemas-microsoft-com:office:word" xmlns:w="http://schemas.openxmlformats.org/wordprocessingml/2006/main" xmlns:wne="http://schemas.microsoft.com/office/word/2006/wordml">
   <w:body>
+    <w:p>
+      <w:pPr>
+        <w:pStyle w:val="ListParagraph"/>
+        <w:numPr>
+          <w:ilvl w:val="0"/>
+          <w:numId w:val="2"/>
+        </w:numPr>
+        <w:autoSpaceDE w:val="0"/>
+        <w:autoSpaceDN w:val="0"/>
+        <w:adjustRightInd w:val="0"/>
+        <w:spacing w:after="0" w:line="240" w:lineRule="auto"/>
+        <w:rPr>
+          <w:rFonts w:ascii="Times New Roman" w:hAnsi="Times New Roman" w:cs="Times New Roman"/>
+          <w:sz w:val="24"/>
+          <w:szCs w:val="24"/>
+        </w:rPr>
+      </w:pPr>
+      <w:r>
+        <w:rPr>
+          <w:rFonts w:ascii="Times New Roman" w:hAnsi="Times New Roman" w:cs="Times New Roman"/>
+          <w:sz w:val="24"/>
+          <w:szCs w:val="24"/>
+        </w:rPr>
+        <w:t>OIV 065 – Dimensiunea frunzei</w:t>
+      </w:r>
+    </w:p>
+    <w:p>
+      <w:pPr>
+        <w:autoSpaceDE w:val="0"/>
+        <w:autoSpaceDN w:val="0"/>
+        <w:adjustRightInd w:val="0"/>
+        <w:spacing w:after="0" w:line="240" w:lineRule="auto"/>
+        <w:ind w:firstLine="360"/>
+        <w:rPr>
+          <w:rFonts w:ascii="Times New Roman" w:hAnsi="Times New Roman" w:cs="Times New Roman"/>
+          <w:sz w:val="24"/>
+          <w:szCs w:val="24"/>
+        </w:rPr>
+      </w:pPr>
+      <w:r>
+        <w:rPr>
+          <w:rFonts w:ascii="Times New Roman" w:hAnsi="Times New Roman" w:cs="Times New Roman"/>
+          <w:sz w:val="24"/>
+          <w:szCs w:val="24"/>
+        </w:rPr>
+        <w:t>Metoda Kişkin</w:t>
+      </w:r>
+    </w:p>
+    <w:p>
+      <w:pPr>
+        <w:autoSpaceDE w:val="0"/>
+        <w:autoSpaceDN w:val="0"/>
+        <w:adjustRightInd w:val="0"/>
+        <w:spacing w:after="0" w:line="240" w:lineRule="auto"/>
+        <w:rPr>
+          <w:rFonts w:ascii="Times New Roman" w:hAnsi="Times New Roman" w:cs="Times New Roman"/>
+          <w:sz w:val="24"/>
+          <w:szCs w:val="24"/>
+        </w:rPr>
+      </w:pPr>
+      <w:r>
+        <w:rPr>
+          <w:rFonts w:ascii="Times New Roman" w:hAnsi="Times New Roman" w:cs="Times New Roman"/>
+          <w:sz w:val="24"/>
+          <w:szCs w:val="24"/>
+        </w:rPr>
+        <w:t>s=</w:t>
+      </w:r>
+      <w:r>
+        <w:rPr>
+          <w:rFonts w:ascii="Times New Roman" w:hAnsi="Times New Roman" w:cs="Times New Roman"/>
+          <w:sz w:val="32"/>
+          <w:szCs w:val="32"/>
+        </w:rPr>
+        <w:t>π</w:t>
+      </w:r>
+      <w:r>
+        <w:rPr>
+          <w:rFonts w:ascii="Times New Roman" w:hAnsi="Times New Roman" w:cs="Times New Roman"/>
+          <w:sz w:val="24"/>
+          <w:szCs w:val="24"/>
+        </w:rPr>
+        <w:t>d²/4</w:t>
+      </w:r>
+    </w:p>
+    <w:p>
+      <w:pPr>
+        <w:autoSpaceDE w:val="0"/>
+        <w:autoSpaceDN w:val="0"/>
+        <w:adjustRightInd w:val="0"/>
+        <w:spacing w:after="0" w:line="240" w:lineRule="auto"/>
+        <w:rPr>
+          <w:rFonts w:ascii="Times New Roman" w:hAnsi="Times New Roman" w:cs="Times New Roman"/>
+          <w:color w:val="FF0000"/>
+          <w:sz w:val="24"/>
+          <w:szCs w:val="24"/>
+        </w:rPr>
+      </w:pPr>
+      <w:r>
+        <w:rPr>
+          <w:rFonts w:ascii="Times New Roman" w:hAnsi="Times New Roman" w:cs="Times New Roman"/>
+          <w:color w:val="FF0000"/>
+          <w:sz w:val="24"/>
+          <w:szCs w:val="24"/>
+        </w:rPr>
+        <w:t>d=4,3+3,5+4,1+3,8=15,7 =&gt;%cm = 15</w:t>
+      </w:r>
+    </w:p>
+    <w:p>
+      <w:pPr>
+        <w:autoSpaceDE w:val="0"/>
+        <w:autoSpaceDN w:val="0"/>
+        <w:adjustRightInd w:val="0"/>
+        <w:spacing w:after="0" w:line="240" w:lineRule="auto"/>
+        <w:rPr>
+          <w:rFonts w:ascii="Times New Roman" w:hAnsi="Times New Roman" w:cs="Times New Roman"/>
+          <w:color w:val="FF0000"/>
+          <w:sz w:val="24"/>
+          <w:szCs w:val="24"/>
+        </w:rPr>
+      </w:pPr>
+      <w:r>
+        <w:rPr>
+          <w:rFonts w:ascii="Times New Roman" w:hAnsi="Times New Roman" w:cs="Times New Roman"/>
+          <w:color w:val="FF0000"/>
+          <w:sz w:val="24"/>
+          <w:szCs w:val="24"/>
+        </w:rPr>
+        <w:t>S=176,62 =&gt; frunza mijlocie</w:t>
+      </w:r>
+    </w:p>
+    <w:p>
+      <w:pPr>
+        <w:autoSpaceDE w:val="0"/>
+        <w:autoSpaceDN w:val="0"/>
+        <w:adjustRightInd w:val="0"/>
+        <w:spacing w:after="0" w:line="240" w:lineRule="auto"/>
+        <w:rPr>
+          <w:rFonts w:ascii="Times New Roman" w:hAnsi="Times New Roman" w:cs="Times New Roman"/>
+          <w:sz w:val="24"/>
+          <w:szCs w:val="24"/>
+        </w:rPr>
+      </w:pPr>
+    </w:p>
     <w:p>
       <w:pPr>
         <w:autoSpaceDE w:val="0"/>
@@ -1289,133 +1433,98 @@
           <w:szCs w:val="24"/>
         </w:rPr>
       </w:pPr>
-    </w:p>
-    <w:p>
-      <w:pPr>
-        <w:autoSpaceDE w:val="0"/>
-        <w:autoSpaceDN w:val="0"/>
-        <w:adjustRightInd w:val="0"/>
-        <w:spacing w:after="0" w:line="240" w:lineRule="auto"/>
-        <w:rPr>
-          <w:rFonts w:ascii="Times New Roman" w:hAnsi="Times New Roman" w:cs="Times New Roman"/>
-          <w:sz w:val="24"/>
-          <w:szCs w:val="24"/>
-        </w:rPr>
-      </w:pPr>
-      <w:r>
-        <w:rPr>
-          <w:rFonts w:ascii="Times New Roman" w:hAnsi="Times New Roman" w:cs="Times New Roman"/>
-          <w:sz w:val="24"/>
-          <w:szCs w:val="24"/>
-        </w:rPr>
-        <w:t>Cod complet = cod ABC + cod valori unghiuri = 035 36 =&gt;Frunza orbicular-reniforma</w:t>
-      </w:r>
-    </w:p>
-    <w:p>
-      <w:pPr>
-        <w:autoSpaceDE w:val="0"/>
-        <w:autoSpaceDN w:val="0"/>
-        <w:adjustRightInd w:val="0"/>
-        <w:spacing w:after="0" w:line="240" w:lineRule="auto"/>
-        <w:rPr>
-          <w:rFonts w:ascii="Times New Roman" w:hAnsi="Times New Roman" w:cs="Times New Roman"/>
-          <w:sz w:val="24"/>
-          <w:szCs w:val="24"/>
-        </w:rPr>
-      </w:pPr>
-      <w:r>
-        <w:rPr>
-          <w:rFonts w:ascii="Times New Roman" w:hAnsi="Times New Roman" w:cs="Times New Roman"/>
-          <w:sz w:val="24"/>
-          <w:szCs w:val="24"/>
-        </w:rPr>
-        <w:t>(cf Pierre Galet)</w:t>
-      </w:r>
-    </w:p>
-    <w:p>
-      <w:pPr>
-        <w:autoSpaceDE w:val="0"/>
-        <w:autoSpaceDN w:val="0"/>
-        <w:adjustRightInd w:val="0"/>
-        <w:spacing w:after="0" w:line="240" w:lineRule="auto"/>
-        <w:rPr>
-          <w:rFonts w:ascii="Times New Roman" w:hAnsi="Times New Roman" w:cs="Times New Roman"/>
-          <w:sz w:val="24"/>
-          <w:szCs w:val="24"/>
-        </w:rPr>
-      </w:pPr>
-    </w:p>
-    <w:p>
-      <w:pPr>
-        <w:autoSpaceDE w:val="0"/>
-        <w:autoSpaceDN w:val="0"/>
-        <w:adjustRightInd w:val="0"/>
-        <w:spacing w:after="0" w:line="240" w:lineRule="auto"/>
-        <w:rPr>
-          <w:rFonts w:ascii="Times New Roman" w:hAnsi="Times New Roman" w:cs="Times New Roman"/>
-          <w:sz w:val="24"/>
-          <w:szCs w:val="24"/>
-        </w:rPr>
-      </w:pPr>
-    </w:p>
-    <w:p>
-      <w:pPr>
-        <w:autoSpaceDE w:val="0"/>
-        <w:autoSpaceDN w:val="0"/>
-        <w:adjustRightInd w:val="0"/>
-        <w:spacing w:after="0" w:line="240" w:lineRule="auto"/>
-        <w:rPr>
-          <w:rFonts w:ascii="Times New Roman" w:hAnsi="Times New Roman" w:cs="Times New Roman"/>
-          <w:sz w:val="24"/>
-          <w:szCs w:val="24"/>
-        </w:rPr>
-      </w:pPr>
-    </w:p>
-    <w:p>
-      <w:pPr>
-        <w:autoSpaceDE w:val="0"/>
-        <w:autoSpaceDN w:val="0"/>
-        <w:adjustRightInd w:val="0"/>
-        <w:spacing w:after="0" w:line="240" w:lineRule="auto"/>
-        <w:rPr>
-          <w:rFonts w:ascii="Times New Roman" w:hAnsi="Times New Roman" w:cs="Times New Roman"/>
-          <w:sz w:val="24"/>
-          <w:szCs w:val="24"/>
-        </w:rPr>
-      </w:pPr>
-    </w:p>
-    <w:p>
-      <w:pPr>
-        <w:autoSpaceDE w:val="0"/>
-        <w:autoSpaceDN w:val="0"/>
-        <w:adjustRightInd w:val="0"/>
-        <w:spacing w:after="0" w:line="240" w:lineRule="auto"/>
-        <w:rPr>
-          <w:rFonts w:ascii="Times New Roman" w:hAnsi="Times New Roman" w:cs="Times New Roman"/>
-          <w:sz w:val="24"/>
-          <w:szCs w:val="24"/>
-        </w:rPr>
-      </w:pPr>
-    </w:p>
-    <w:p>
-      <w:pPr>
-        <w:autoSpaceDE w:val="0"/>
-        <w:autoSpaceDN w:val="0"/>
-        <w:adjustRightInd w:val="0"/>
-        <w:spacing w:after="0" w:line="240" w:lineRule="auto"/>
-        <w:rPr>
-          <w:rFonts w:ascii="Times New Roman" w:hAnsi="Times New Roman" w:cs="Times New Roman"/>
-          <w:sz w:val="24"/>
-          <w:szCs w:val="24"/>
-        </w:rPr>
-      </w:pPr>
-      <w:r>
-        <w:rPr>
-          <w:rFonts w:ascii="Times New Roman" w:hAnsi="Times New Roman" w:cs="Times New Roman"/>
-          <w:sz w:val="24"/>
-          <w:szCs w:val="24"/>
-        </w:rPr>
-        <w:lastRenderedPageBreak/>
+      <w:r>
+        <w:rPr>
+          <w:rFonts w:ascii="Times New Roman" w:hAnsi="Times New Roman" w:cs="Times New Roman"/>
+          <w:sz w:val="24"/>
+          <w:szCs w:val="24"/>
+        </w:rPr>
+        <w:t>Cod complet = cod ABC + cod valori unghiuri = 035 36 =&gt;Frunza orbicular-reniforma(cf Pierre Galet)</w:t>
+      </w:r>
+    </w:p>
+    <w:p>
+      <w:pPr>
+        <w:autoSpaceDE w:val="0"/>
+        <w:autoSpaceDN w:val="0"/>
+        <w:adjustRightInd w:val="0"/>
+        <w:spacing w:after="0" w:line="240" w:lineRule="auto"/>
+        <w:rPr>
+          <w:rFonts w:ascii="Times New Roman" w:hAnsi="Times New Roman" w:cs="Times New Roman"/>
+          <w:sz w:val="24"/>
+          <w:szCs w:val="24"/>
+        </w:rPr>
+      </w:pPr>
+    </w:p>
+    <w:p>
+      <w:pPr>
+        <w:autoSpaceDE w:val="0"/>
+        <w:autoSpaceDN w:val="0"/>
+        <w:adjustRightInd w:val="0"/>
+        <w:spacing w:after="0" w:line="240" w:lineRule="auto"/>
+        <w:rPr>
+          <w:rFonts w:ascii="Times New Roman" w:hAnsi="Times New Roman" w:cs="Times New Roman"/>
+          <w:sz w:val="24"/>
+          <w:szCs w:val="24"/>
+        </w:rPr>
+      </w:pPr>
+    </w:p>
+    <w:p>
+      <w:pPr>
+        <w:autoSpaceDE w:val="0"/>
+        <w:autoSpaceDN w:val="0"/>
+        <w:adjustRightInd w:val="0"/>
+        <w:spacing w:after="0" w:line="240" w:lineRule="auto"/>
+        <w:rPr>
+          <w:rFonts w:ascii="Times New Roman" w:hAnsi="Times New Roman" w:cs="Times New Roman"/>
+          <w:sz w:val="24"/>
+          <w:szCs w:val="24"/>
+        </w:rPr>
+      </w:pPr>
+    </w:p>
+    <w:p>
+      <w:pPr>
+        <w:autoSpaceDE w:val="0"/>
+        <w:autoSpaceDN w:val="0"/>
+        <w:adjustRightInd w:val="0"/>
+        <w:spacing w:after="0" w:line="240" w:lineRule="auto"/>
+        <w:rPr>
+          <w:rFonts w:ascii="Times New Roman" w:hAnsi="Times New Roman" w:cs="Times New Roman"/>
+          <w:sz w:val="24"/>
+          <w:szCs w:val="24"/>
+        </w:rPr>
+      </w:pPr>
+    </w:p>
+    <w:p>
+      <w:pPr>
+        <w:autoSpaceDE w:val="0"/>
+        <w:autoSpaceDN w:val="0"/>
+        <w:adjustRightInd w:val="0"/>
+        <w:spacing w:after="0" w:line="240" w:lineRule="auto"/>
+        <w:rPr>
+          <w:rFonts w:ascii="Times New Roman" w:hAnsi="Times New Roman" w:cs="Times New Roman"/>
+          <w:sz w:val="24"/>
+          <w:szCs w:val="24"/>
+        </w:rPr>
+      </w:pPr>
+    </w:p>
+    <w:p>
+      <w:pPr>
+        <w:autoSpaceDE w:val="0"/>
+        <w:autoSpaceDN w:val="0"/>
+        <w:adjustRightInd w:val="0"/>
+        <w:spacing w:after="0" w:line="240" w:lineRule="auto"/>
+        <w:rPr>
+          <w:rFonts w:ascii="Times New Roman" w:hAnsi="Times New Roman" w:cs="Times New Roman"/>
+          <w:sz w:val="24"/>
+          <w:szCs w:val="24"/>
+        </w:rPr>
+      </w:pPr>
+      <w:r>
+        <w:rPr>
+          <w:rFonts w:ascii="Times New Roman" w:hAnsi="Times New Roman" w:cs="Times New Roman"/>
+          <w:sz w:val="24"/>
+          <w:szCs w:val="24"/>
+        </w:rPr>
         <w:t>OIV 068 Lobia frunzei</w:t>
       </w:r>
     </w:p>
@@ -1431,6 +1540,224 @@
           <w:szCs w:val="24"/>
         </w:rPr>
       </w:pPr>
+    </w:p>
+    <w:p>
+      <w:pPr>
+        <w:autoSpaceDE w:val="0"/>
+        <w:autoSpaceDN w:val="0"/>
+        <w:adjustRightInd w:val="0"/>
+        <w:spacing w:after="0" w:line="240" w:lineRule="auto"/>
+        <w:rPr>
+          <w:rFonts w:ascii="Times New Roman" w:hAnsi="Times New Roman" w:cs="Times New Roman"/>
+          <w:sz w:val="24"/>
+          <w:szCs w:val="24"/>
+        </w:rPr>
+      </w:pPr>
+      <w:r>
+        <w:rPr>
+          <w:rFonts w:ascii="Times New Roman" w:hAnsi="Times New Roman" w:cs="Times New Roman"/>
+          <w:sz w:val="24"/>
+          <w:szCs w:val="24"/>
+        </w:rPr>
+        <w:t>OIV 069 Culoarea partii superioare a frunzei</w:t>
+      </w:r>
+    </w:p>
+    <w:p>
+      <w:pPr>
+        <w:autoSpaceDE w:val="0"/>
+        <w:autoSpaceDN w:val="0"/>
+        <w:adjustRightInd w:val="0"/>
+        <w:spacing w:after="0" w:line="240" w:lineRule="auto"/>
+        <w:rPr>
+          <w:rFonts w:ascii="Times New Roman" w:hAnsi="Times New Roman" w:cs="Times New Roman"/>
+          <w:sz w:val="24"/>
+          <w:szCs w:val="24"/>
+        </w:rPr>
+      </w:pPr>
+    </w:p>
+    <w:p>
+      <w:pPr>
+        <w:autoSpaceDE w:val="0"/>
+        <w:autoSpaceDN w:val="0"/>
+        <w:adjustRightInd w:val="0"/>
+        <w:spacing w:after="0" w:line="240" w:lineRule="auto"/>
+        <w:rPr>
+          <w:rFonts w:ascii="Times New Roman" w:hAnsi="Times New Roman" w:cs="Times New Roman"/>
+          <w:color w:val="FF0000"/>
+          <w:sz w:val="24"/>
+          <w:szCs w:val="24"/>
+        </w:rPr>
+      </w:pPr>
+      <w:r>
+        <w:rPr>
+          <w:rFonts w:ascii="Times New Roman" w:hAnsi="Times New Roman" w:cs="Times New Roman"/>
+          <w:color w:val="FF0000"/>
+          <w:sz w:val="24"/>
+          <w:szCs w:val="24"/>
+        </w:rPr>
+        <w:t>Nivel de expresie = 7 (verde inchis)</w:t>
+      </w:r>
+    </w:p>
+    <w:p>
+      <w:pPr>
+        <w:autoSpaceDE w:val="0"/>
+        <w:autoSpaceDN w:val="0"/>
+        <w:adjustRightInd w:val="0"/>
+        <w:spacing w:after="0" w:line="240" w:lineRule="auto"/>
+        <w:rPr>
+          <w:rFonts w:ascii="Times New Roman" w:hAnsi="Times New Roman" w:cs="Times New Roman"/>
+          <w:sz w:val="24"/>
+          <w:szCs w:val="24"/>
+        </w:rPr>
+      </w:pPr>
+    </w:p>
+    <w:p>
+      <w:pPr>
+        <w:autoSpaceDE w:val="0"/>
+        <w:autoSpaceDN w:val="0"/>
+        <w:adjustRightInd w:val="0"/>
+        <w:spacing w:after="0" w:line="240" w:lineRule="auto"/>
+        <w:rPr>
+          <w:rFonts w:ascii="Times New Roman" w:hAnsi="Times New Roman" w:cs="Times New Roman"/>
+          <w:sz w:val="24"/>
+          <w:szCs w:val="24"/>
+        </w:rPr>
+      </w:pPr>
+      <w:r>
+        <w:rPr>
+          <w:rFonts w:ascii="Times New Roman" w:hAnsi="Times New Roman" w:cs="Times New Roman"/>
+          <w:sz w:val="24"/>
+          <w:szCs w:val="24"/>
+        </w:rPr>
+        <w:t>OIV 070 Suprafata colorata cu autociani a nervurilor principale pe partea superioara a frunzei</w:t>
+      </w:r>
+    </w:p>
+    <w:p>
+      <w:pPr>
+        <w:autoSpaceDE w:val="0"/>
+        <w:autoSpaceDN w:val="0"/>
+        <w:adjustRightInd w:val="0"/>
+        <w:spacing w:after="0" w:line="240" w:lineRule="auto"/>
+        <w:rPr>
+          <w:rFonts w:ascii="Times New Roman" w:hAnsi="Times New Roman" w:cs="Times New Roman"/>
+          <w:color w:val="FF0000"/>
+          <w:sz w:val="24"/>
+          <w:szCs w:val="24"/>
+        </w:rPr>
+      </w:pPr>
+      <w:r>
+        <w:rPr>
+          <w:rFonts w:ascii="Times New Roman" w:hAnsi="Times New Roman" w:cs="Times New Roman"/>
+          <w:color w:val="FF0000"/>
+          <w:sz w:val="24"/>
+          <w:szCs w:val="24"/>
+        </w:rPr>
+        <w:t>Nivel de expresie = 1 (absent)</w:t>
+      </w:r>
+    </w:p>
+    <w:p>
+      <w:pPr>
+        <w:autoSpaceDE w:val="0"/>
+        <w:autoSpaceDN w:val="0"/>
+        <w:adjustRightInd w:val="0"/>
+        <w:spacing w:after="0" w:line="240" w:lineRule="auto"/>
+        <w:rPr>
+          <w:rFonts w:ascii="Times New Roman" w:hAnsi="Times New Roman" w:cs="Times New Roman"/>
+          <w:sz w:val="24"/>
+          <w:szCs w:val="24"/>
+        </w:rPr>
+      </w:pPr>
+    </w:p>
+    <w:p>
+      <w:pPr>
+        <w:autoSpaceDE w:val="0"/>
+        <w:autoSpaceDN w:val="0"/>
+        <w:adjustRightInd w:val="0"/>
+        <w:spacing w:after="0" w:line="240" w:lineRule="auto"/>
+        <w:rPr>
+          <w:rFonts w:ascii="Times New Roman" w:hAnsi="Times New Roman" w:cs="Times New Roman"/>
+          <w:sz w:val="24"/>
+          <w:szCs w:val="24"/>
+        </w:rPr>
+      </w:pPr>
+      <w:r>
+        <w:rPr>
+          <w:rFonts w:ascii="Times New Roman" w:hAnsi="Times New Roman" w:cs="Times New Roman"/>
+          <w:sz w:val="24"/>
+          <w:szCs w:val="24"/>
+        </w:rPr>
+        <w:t>OIV 076 Forma dintilor</w:t>
+      </w:r>
+    </w:p>
+    <w:p>
+      <w:pPr>
+        <w:autoSpaceDE w:val="0"/>
+        <w:autoSpaceDN w:val="0"/>
+        <w:adjustRightInd w:val="0"/>
+        <w:spacing w:after="0" w:line="240" w:lineRule="auto"/>
+        <w:rPr>
+          <w:rFonts w:ascii="Times New Roman" w:hAnsi="Times New Roman" w:cs="Times New Roman"/>
+          <w:color w:val="FF0000"/>
+          <w:sz w:val="24"/>
+          <w:szCs w:val="24"/>
+        </w:rPr>
+      </w:pPr>
+      <w:r>
+        <w:rPr>
+          <w:rFonts w:ascii="Times New Roman" w:hAnsi="Times New Roman" w:cs="Times New Roman"/>
+          <w:color w:val="FF0000"/>
+          <w:sz w:val="24"/>
+          <w:szCs w:val="24"/>
+        </w:rPr>
+        <w:t>Nivel de expresie = 5 (mixt intre ambele margini drepte si ambele margini convexe)</w:t>
+      </w:r>
+    </w:p>
+    <w:p>
+      <w:pPr>
+        <w:autoSpaceDE w:val="0"/>
+        <w:autoSpaceDN w:val="0"/>
+        <w:adjustRightInd w:val="0"/>
+        <w:spacing w:after="0" w:line="240" w:lineRule="auto"/>
+        <w:rPr>
+          <w:rFonts w:ascii="Times New Roman" w:hAnsi="Times New Roman" w:cs="Times New Roman"/>
+          <w:sz w:val="24"/>
+          <w:szCs w:val="24"/>
+        </w:rPr>
+      </w:pPr>
+    </w:p>
+    <w:p>
+      <w:pPr>
+        <w:autoSpaceDE w:val="0"/>
+        <w:autoSpaceDN w:val="0"/>
+        <w:adjustRightInd w:val="0"/>
+        <w:spacing w:after="0" w:line="240" w:lineRule="auto"/>
+        <w:rPr>
+          <w:rFonts w:ascii="Times New Roman" w:hAnsi="Times New Roman" w:cs="Times New Roman"/>
+          <w:sz w:val="24"/>
+          <w:szCs w:val="24"/>
+        </w:rPr>
+      </w:pPr>
+    </w:p>
+    <w:p>
+      <w:pPr>
+        <w:autoSpaceDE w:val="0"/>
+        <w:autoSpaceDN w:val="0"/>
+        <w:adjustRightInd w:val="0"/>
+        <w:spacing w:after="0" w:line="240" w:lineRule="auto"/>
+        <w:rPr>
+          <w:rFonts w:ascii="Times New Roman" w:hAnsi="Times New Roman" w:cs="Times New Roman"/>
+          <w:sz w:val="24"/>
+          <w:szCs w:val="24"/>
+        </w:rPr>
+      </w:pPr>
+      <w:r>
+        <w:rPr>
+          <w:rFonts w:ascii="Times New Roman" w:hAnsi="Times New Roman" w:cs="Times New Roman"/>
+          <w:sz w:val="24"/>
+          <w:szCs w:val="24"/>
+        </w:rPr>
+        <w:t xml:space="preserve">OIV 094 </w:t>
+      </w:r>
       <w:r>
         <w:rPr>
           <w:rFonts w:ascii="Times New Roman" w:hAnsi="Times New Roman" w:cs="Times New Roman"/>
@@ -1619,6 +1946,95 @@
 <file path=word/numbering.xml><?xml version="1.0" encoding="utf-8"?>
 <w:numbering xmlns:ve="http://schemas.openxmlformats.org/markup-compatibility/2006" xmlns:o="urn:schemas-microsoft-com:office:office" xmlns:r="http://schemas.openxmlformats.org/officeDocument/2006/relationships" xmlns:m="http://schemas.openxmlformats.org/officeDocument/2006/math" xmlns:v="urn:schemas-microsoft-com:vml" xmlns:wp="http://schemas.openxmlformats.org/drawingml/2006/wordprocessingDrawing" xmlns:w10="urn:schemas-microsoft-com:office:word" xmlns:w="http://schemas.openxmlformats.org/wordprocessingml/2006/main" xmlns:wne="http://schemas.microsoft.com/office/word/2006/wordml">
   <w:abstractNum w:abstractNumId="0">
+    <w:nsid w:val="011C46B2"/>
+    <w:multiLevelType w:val="hybridMultilevel"/>
+    <w:tmpl w:val="A1D28DB6"/>
+    <w:lvl w:ilvl="0" w:tplc="0418000F">
+      <w:start w:val="1"/>
+      <w:numFmt w:val="decimal"/>
+      <w:lvlText w:val="%1."/>
+      <w:lvlJc w:val="left"/>
+      <w:pPr>
+        <w:ind w:left="720" w:hanging="360"/>
+      </w:pPr>
+      <w:rPr>
+        <w:rFonts w:hint="default"/>
+      </w:rPr>
+    </w:lvl>
+    <w:lvl w:ilvl="1" w:tplc="04180019" w:tentative="1">
+      <w:start w:val="1"/>
+      <w:numFmt w:val="lowerLetter"/>
+      <w:lvlText w:val="%2."/>
+      <w:lvlJc w:val="left"/>
+      <w:pPr>
+        <w:ind w:left="1440" w:hanging="360"/>
+      </w:pPr>
+    </w:lvl>
+    <w:lvl w:ilvl="2" w:tplc="0418001B" w:tentative="1">
+      <w:start w:val="1"/>
+      <w:numFmt w:val="lowerRoman"/>
+      <w:lvlText w:val="%3."/>
+      <w:lvlJc w:val="right"/>
+      <w:pPr>
+        <w:ind w:left="2160" w:hanging="180"/>
+      </w:pPr>
+    </w:lvl>
+    <w:lvl w:ilvl="3" w:tplc="0418000F" w:tentative="1">
+      <w:start w:val="1"/>
+      <w:numFmt w:val="decimal"/>
+      <w:lvlText w:val="%4."/>
+      <w:lvlJc w:val="left"/>
+      <w:pPr>
+        <w:ind w:left="2880" w:hanging="360"/>
+      </w:pPr>
+    </w:lvl>
+    <w:lvl w:ilvl="4" w:tplc="04180019" w:tentative="1">
+      <w:start w:val="1"/>
+      <w:numFmt w:val="lowerLetter"/>
+      <w:lvlText w:val="%5."/>
+      <w:lvlJc w:val="left"/>
+      <w:pPr>
+        <w:ind w:left="3600" w:hanging="360"/>
+      </w:pPr>
+    </w:lvl>
+    <w:lvl w:ilvl="5" w:tplc="0418001B" w:tentative="1">
+      <w:start w:val="1"/>
+      <w:numFmt w:val="lowerRoman"/>
+      <w:lvlText w:val="%6."/>
+      <w:lvlJc w:val="right"/>
+      <w:pPr>
+        <w:ind w:left="4320" w:hanging="180"/>
+      </w:pPr>
+    </w:lvl>
+    <w:lvl w:ilvl="6" w:tplc="0418000F" w:tentative="1">
+      <w:start w:val="1"/>
+      <w:numFmt w:val="decimal"/>
+      <w:lvlText w:val="%7."/>
+      <w:lvlJc w:val="left"/>
+      <w:pPr>
+        <w:ind w:left="5040" w:hanging="360"/>
+      </w:pPr>
+    </w:lvl>
+    <w:lvl w:ilvl="7" w:tplc="04180019" w:tentative="1">
+      <w:start w:val="1"/>
+      <w:numFmt w:val="lowerLetter"/>
+      <w:lvlText w:val="%8."/>
+      <w:lvlJc w:val="left"/>
+      <w:pPr>
+        <w:ind w:left="5760" w:hanging="360"/>
+      </w:pPr>
+    </w:lvl>
+    <w:lvl w:ilvl="8" w:tplc="0418001B" w:tentative="1">
+      <w:start w:val="1"/>
+      <w:numFmt w:val="lowerRoman"/>
+      <w:lvlText w:val="%9."/>
+      <w:lvlJc w:val="right"/>
+      <w:pPr>
+        <w:ind w:left="6480" w:hanging="180"/>
+      </w:pPr>
+    </w:lvl>
+  </w:abstractNum>
+  <w:abstractNum w:abstractNumId="1">
     <w:nsid w:val="3130490A"/>
     <w:multiLevelType w:val="hybridMultilevel"/>
     <w:tmpl w:val="6E9CDA10"/>
@@ -1708,6 +2124,9 @@
     </w:lvl>
   </w:abstractNum>
   <w:num w:numId="1">
+    <w:abstractNumId w:val="1"/>
+  </w:num>
+  <w:num w:numId="2">
     <w:abstractNumId w:val="0"/>
   </w:num>
 </w:numbering>

</xml_diff>